<commit_message>
added developer key information to getting started doc
</commit_message>
<xml_diff>
--- a/vc2013_wx3/Getting started with Visual Studio 2013 Express and wxWidgets 3_detailed.docx
+++ b/vc2013_wx3/Getting started with Visual Studio 2013 Express and wxWidgets 3_detailed.docx
@@ -1704,7 +1704,34 @@
         <w:t>nt]</w:t>
       </w:r>
       <w:r>
-        <w:t xml:space="preserve">\deploy\win32, and similarly for the x64 folders.  </w:t>
+        <w:t xml:space="preserve">\deploy\win32, and similarly for the x64 folders. </w:t>
+      </w:r>
+    </w:p>
+    <w:p>
+      <w:r>
+        <w:rPr>
+          <w:b/>
+        </w:rPr>
+        <w:t>Extra note:</w:t>
+      </w:r>
+      <w:r>
+        <w:t xml:space="preserve"> The SAM registration process can be skipped by either:</w:t>
+      </w:r>
+      <w:r>
+        <w:br/>
+        <w:t>a) Entering “09332s” as the registration code in each version of SAM on your computer, or</w:t>
+      </w:r>
+      <w:r>
+        <w:br/>
+        <w:t>b) Run the command “regedit” from the command line, search for SAMnt, and add a new registry string value named “developer-registration” with the value 09332s, which will bypass the registration on every version of SAM installed on your computer.</w:t>
+      </w:r>
+      <w:bookmarkStart w:id="0" w:name="_GoBack"/>
+      <w:bookmarkEnd w:id="0"/>
+      <w:r>
+        <w:t xml:space="preserve"> </w:t>
+      </w:r>
+      <w:r>
+        <w:t xml:space="preserve"> </w:t>
       </w:r>
     </w:p>
     <w:p>
@@ -2189,8 +2216,6 @@
       <w:r>
         <w:t xml:space="preserve">Build the solution by selecting BUILD on the top menu and then clicking on Build Solution. </w:t>
       </w:r>
-      <w:bookmarkStart w:id="0" w:name="_GoBack"/>
-      <w:bookmarkEnd w:id="0"/>
     </w:p>
     <w:sectPr>
       <w:pgSz w:w="12240" w:h="15840"/>

</xml_diff>